<commit_message>
Implementa creacion de informes en word (docx) a partir de datos Excel usando docxtpl
</commit_message>
<xml_diff>
--- a/scripts/apis/templates/informes/plantilla_pronatel.docx
+++ b/scripts/apis/templates/informes/plantilla_pronatel.docx
@@ -4,57 +4,1740 @@
   <w:body>
     <w:p>
       <w:pPr>
-        <w:rPr>
-          <w:lang w:val="es-MX"/>
-        </w:rPr>
-      </w:pPr>
-      <w:proofErr w:type="gramStart"/>
-      <w:r>
-        <w:rPr>
-          <w:lang w:val="es-MX"/>
-        </w:rPr>
-        <w:t>{{ titulo</w:t>
-      </w:r>
-      <w:proofErr w:type="gramEnd"/>
-      <w:r>
-        <w:rPr>
-          <w:lang w:val="es-MX"/>
-        </w:rPr>
-        <w:t xml:space="preserve"> }}</w:t>
-      </w:r>
-    </w:p>
-    <w:p>
-      <w:pPr>
-        <w:rPr>
-          <w:lang w:val="es-MX"/>
-        </w:rPr>
-      </w:pPr>
-      <w:r>
-        <w:rPr>
-          <w:lang w:val="es-MX"/>
-        </w:rPr>
-        <w:t>XDXDXDXDX</w:t>
-      </w:r>
-    </w:p>
-    <w:p>
-      <w:pPr>
-        <w:rPr>
-          <w:lang w:val="es-MX"/>
-        </w:rPr>
-      </w:pPr>
-      <w:r>
-        <w:rPr>
-          <w:lang w:val="es-MX"/>
-        </w:rPr>
-        <w:t>{{ cliente }</w:t>
+        <w:spacing w:after="263" w:line="240" w:lineRule="auto"/>
+        <w:ind w:left="708" w:hanging="45"/>
+        <w:jc w:val="center"/>
+        <w:rPr>
+          <w:rFonts w:ascii="Times New Roman" w:eastAsia="Times New Roman" w:hAnsi="Times New Roman" w:cs="Times New Roman"/>
+          <w:b/>
+          <w:sz w:val="36"/>
+        </w:rPr>
+      </w:pPr>
+      <w:r>
+        <w:rPr>
+          <w:noProof/>
+        </w:rPr>
+        <w:drawing>
+          <wp:inline distT="0" distB="0" distL="0" distR="0" wp14:anchorId="70F77341" wp14:editId="600D888F">
+            <wp:extent cx="4267200" cy="3095625"/>
+            <wp:effectExtent l="0" t="0" r="0" b="9525"/>
+            <wp:docPr id="7" name="Picture 7"/>
+            <wp:cNvGraphicFramePr/>
+            <a:graphic xmlns:a="http://schemas.openxmlformats.org/drawingml/2006/main">
+              <a:graphicData uri="http://schemas.openxmlformats.org/drawingml/2006/picture">
+                <pic:pic xmlns:pic="http://schemas.openxmlformats.org/drawingml/2006/picture">
+                  <pic:nvPicPr>
+                    <pic:cNvPr id="7" name="Picture 7"/>
+                    <pic:cNvPicPr/>
+                  </pic:nvPicPr>
+                  <pic:blipFill>
+                    <a:blip r:embed="rId7"/>
+                    <a:stretch>
+                      <a:fillRect/>
+                    </a:stretch>
+                  </pic:blipFill>
+                  <pic:spPr>
+                    <a:xfrm>
+                      <a:off x="0" y="0"/>
+                      <a:ext cx="4267593" cy="3095910"/>
+                    </a:xfrm>
+                    <a:prstGeom prst="rect">
+                      <a:avLst/>
+                    </a:prstGeom>
+                  </pic:spPr>
+                </pic:pic>
+              </a:graphicData>
+            </a:graphic>
+          </wp:inline>
+        </w:drawing>
+      </w:r>
+      <w:r>
+        <w:rPr>
+          <w:rFonts w:ascii="Times New Roman" w:eastAsia="Times New Roman" w:hAnsi="Times New Roman" w:cs="Times New Roman"/>
+          <w:b/>
+          <w:sz w:val="36"/>
+        </w:rPr>
+        <w:t>REPORTE MENSUAL DE DISPONIBILIDAD DEL SERVICIO</w:t>
+      </w:r>
+    </w:p>
+    <w:p>
+      <w:pPr>
+        <w:spacing w:after="263" w:line="240" w:lineRule="auto"/>
+        <w:ind w:left="674" w:hanging="11"/>
+        <w:jc w:val="center"/>
+        <w:rPr>
+          <w:rFonts w:ascii="Times New Roman" w:eastAsia="Times New Roman" w:hAnsi="Times New Roman" w:cs="Times New Roman"/>
+          <w:b/>
+          <w:sz w:val="36"/>
+        </w:rPr>
+      </w:pPr>
+      <w:r>
+        <w:rPr>
+          <w:rFonts w:ascii="Times New Roman" w:eastAsia="Times New Roman" w:hAnsi="Times New Roman" w:cs="Times New Roman"/>
+          <w:b/>
+          <w:sz w:val="36"/>
+        </w:rPr>
+        <w:t>Y</w:t>
+      </w:r>
+    </w:p>
+    <w:p>
+      <w:pPr>
+        <w:spacing w:after="263" w:line="240" w:lineRule="auto"/>
+        <w:ind w:left="674" w:hanging="11"/>
+        <w:jc w:val="center"/>
+      </w:pPr>
+      <w:r>
+        <w:rPr>
+          <w:rFonts w:ascii="Times New Roman" w:eastAsia="Times New Roman" w:hAnsi="Times New Roman" w:cs="Times New Roman"/>
+          <w:b/>
+          <w:sz w:val="36"/>
+        </w:rPr>
+        <w:t>REPORTE MENSUAL DE TICKETS DE INCIDENTES Y FALLAS</w:t>
+      </w:r>
+    </w:p>
+    <w:p>
+      <w:pPr>
+        <w:spacing w:after="3" w:line="240" w:lineRule="auto"/>
+        <w:ind w:left="597" w:right="-15"/>
+        <w:jc w:val="center"/>
+        <w:rPr>
+          <w:rFonts w:ascii="Times New Roman" w:eastAsia="Times New Roman" w:hAnsi="Times New Roman" w:cs="Times New Roman"/>
+          <w:b/>
+          <w:sz w:val="36"/>
+          <w:u w:val="single"/>
+        </w:rPr>
+      </w:pPr>
+      <w:r>
+        <w:rPr>
+          <w:rFonts w:ascii="Times New Roman" w:eastAsia="Times New Roman" w:hAnsi="Times New Roman" w:cs="Times New Roman"/>
+          <w:b/>
+          <w:sz w:val="36"/>
+        </w:rPr>
+        <w:t>PROGRAMA NACIONAL</w:t>
+      </w:r>
+      <w:r>
+        <w:rPr>
+          <w:rFonts w:ascii="Times New Roman" w:eastAsia="Times New Roman" w:hAnsi="Times New Roman" w:cs="Times New Roman"/>
+          <w:b/>
+          <w:sz w:val="36"/>
+        </w:rPr>
+        <w:t xml:space="preserve"> DE TELECOMUNICACIONES – {{ cliente }}</w:t>
+      </w:r>
+    </w:p>
+    <w:p>
+      <w:pPr>
+        <w:spacing w:after="750" w:line="240" w:lineRule="auto"/>
+        <w:ind w:right="48"/>
+        <w:rPr>
+          <w:rFonts w:ascii="Times New Roman" w:eastAsia="Times New Roman" w:hAnsi="Times New Roman" w:cs="Times New Roman"/>
+          <w:b/>
+          <w:sz w:val="36"/>
+        </w:rPr>
+      </w:pPr>
+    </w:p>
+    <w:p>
+      <w:pPr>
+        <w:spacing w:after="3" w:line="544" w:lineRule="auto"/>
+        <w:ind w:left="1134" w:right="1151"/>
+        <w:jc w:val="center"/>
+        <w:rPr>
+          <w:rFonts w:ascii="Times New Roman" w:eastAsia="Times New Roman" w:hAnsi="Times New Roman" w:cs="Times New Roman"/>
+          <w:b/>
+          <w:sz w:val="36"/>
+        </w:rPr>
+      </w:pPr>
+      <w:r>
+        <w:rPr>
+          <w:rFonts w:ascii="Times New Roman" w:eastAsia="Times New Roman" w:hAnsi="Times New Roman" w:cs="Times New Roman"/>
+          <w:b/>
+          <w:sz w:val="36"/>
+        </w:rPr>
+        <w:t>{{ titulo }}</w:t>
+      </w:r>
+    </w:p>
+    <w:p>
+      <w:pPr>
+        <w:spacing w:after="3" w:line="544" w:lineRule="auto"/>
+        <w:ind w:left="1134" w:right="1151"/>
+        <w:jc w:val="center"/>
+        <w:rPr>
+          <w:rFonts w:ascii="Times New Roman" w:eastAsia="Times New Roman" w:hAnsi="Times New Roman" w:cs="Times New Roman"/>
+          <w:b/>
+          <w:sz w:val="28"/>
+        </w:rPr>
+      </w:pPr>
+      <w:r>
+        <w:rPr>
+          <w:rFonts w:ascii="Times New Roman" w:eastAsia="Times New Roman" w:hAnsi="Times New Roman" w:cs="Times New Roman"/>
+          <w:b/>
+          <w:sz w:val="28"/>
+        </w:rPr>
+        <w:t>AMÉRICA MÓVIL PERÚ S.A.C.</w:t>
+      </w:r>
+    </w:p>
+    <w:p/>
+    <w:p/>
+    <w:p/>
+    <w:p>
+      <w:pPr>
+        <w:sectPr>
+          <w:pgSz w:w="11906" w:h="16838"/>
+          <w:pgMar w:top="1417" w:right="1701" w:bottom="1417" w:left="1701" w:header="708" w:footer="708" w:gutter="0"/>
+          <w:cols w:space="708"/>
+          <w:docGrid w:linePitch="360"/>
+        </w:sectPr>
+      </w:pPr>
+    </w:p>
+    <w:p>
+      <w:pPr>
+        <w:jc w:val="center"/>
+        <w:rPr>
+          <w:rFonts w:ascii="Times New Roman" w:eastAsia="Times New Roman" w:hAnsi="Times New Roman" w:cs="Times New Roman"/>
+          <w:b/>
+          <w:sz w:val="36"/>
+        </w:rPr>
+      </w:pPr>
+      <w:r>
+        <w:rPr>
+          <w:rFonts w:ascii="Times New Roman" w:eastAsia="Times New Roman" w:hAnsi="Times New Roman" w:cs="Times New Roman"/>
+          <w:b/>
+          <w:sz w:val="36"/>
+        </w:rPr>
+        <w:lastRenderedPageBreak/>
+        <w:t>REPORTE MENSUAL DE TICKETS DE INCIDENTES Y FALLAS</w:t>
+      </w:r>
+    </w:p>
+    <w:tbl>
+      <w:tblPr>
+        <w:tblStyle w:val="Tablaconcuadrcula"/>
+        <w:tblW w:w="15026" w:type="dxa"/>
+        <w:tblInd w:w="-572" w:type="dxa"/>
+        <w:tblLayout w:type="fixed"/>
+        <w:tblLook w:val="04A0" w:firstRow="1" w:lastRow="0" w:firstColumn="1" w:lastColumn="0" w:noHBand="0" w:noVBand="1"/>
+      </w:tblPr>
+      <w:tblGrid>
+        <w:gridCol w:w="993"/>
+        <w:gridCol w:w="1134"/>
+        <w:gridCol w:w="1134"/>
+        <w:gridCol w:w="1134"/>
+        <w:gridCol w:w="1134"/>
+        <w:gridCol w:w="1134"/>
+        <w:gridCol w:w="850"/>
+        <w:gridCol w:w="1134"/>
+        <w:gridCol w:w="992"/>
+        <w:gridCol w:w="993"/>
+        <w:gridCol w:w="1417"/>
+        <w:gridCol w:w="992"/>
+        <w:gridCol w:w="851"/>
+        <w:gridCol w:w="1134"/>
+      </w:tblGrid>
+      <w:tr>
+        <w:tc>
+          <w:tcPr>
+            <w:tcW w:w="993" w:type="dxa"/>
+            <w:vAlign w:val="bottom"/>
+          </w:tcPr>
+          <w:p>
+            <w:pPr>
+              <w:jc w:val="center"/>
+              <w:rPr>
+                <w:rFonts w:ascii="Calibri Light" w:eastAsia="Times New Roman" w:hAnsi="Calibri Light" w:cs="Calibri Light"/>
+                <w:sz w:val="18"/>
+                <w:szCs w:val="20"/>
+              </w:rPr>
+            </w:pPr>
+          </w:p>
+          <w:p>
+            <w:pPr>
+              <w:jc w:val="center"/>
+              <w:rPr>
+                <w:rFonts w:ascii="Calibri Light" w:eastAsia="Times New Roman" w:hAnsi="Calibri Light" w:cs="Calibri Light"/>
+                <w:sz w:val="18"/>
+                <w:szCs w:val="20"/>
+              </w:rPr>
+            </w:pPr>
+          </w:p>
+          <w:p>
+            <w:pPr>
+              <w:jc w:val="center"/>
+              <w:rPr>
+                <w:rFonts w:ascii="Calibri Light" w:eastAsia="Times New Roman" w:hAnsi="Calibri Light" w:cs="Calibri Light"/>
+                <w:sz w:val="18"/>
+                <w:szCs w:val="20"/>
+              </w:rPr>
+            </w:pPr>
+          </w:p>
+          <w:p>
+            <w:pPr>
+              <w:jc w:val="center"/>
+              <w:rPr>
+                <w:rFonts w:ascii="Calibri Light" w:eastAsia="Times New Roman" w:hAnsi="Calibri Light" w:cs="Calibri Light"/>
+                <w:sz w:val="18"/>
+                <w:szCs w:val="20"/>
+              </w:rPr>
+            </w:pPr>
+          </w:p>
+          <w:p>
+            <w:pPr>
+              <w:jc w:val="center"/>
+              <w:rPr>
+                <w:rFonts w:ascii="Calibri Light" w:eastAsia="Times New Roman" w:hAnsi="Calibri Light" w:cs="Calibri Light"/>
+                <w:sz w:val="18"/>
+                <w:szCs w:val="20"/>
+              </w:rPr>
+            </w:pPr>
+          </w:p>
+          <w:p>
+            <w:pPr>
+              <w:jc w:val="center"/>
+              <w:rPr>
+                <w:rFonts w:ascii="Calibri Light" w:eastAsia="Times New Roman" w:hAnsi="Calibri Light" w:cs="Calibri Light"/>
+                <w:sz w:val="18"/>
+                <w:szCs w:val="20"/>
+              </w:rPr>
+            </w:pPr>
+          </w:p>
+          <w:p>
+            <w:pPr>
+              <w:jc w:val="center"/>
+              <w:rPr>
+                <w:rFonts w:ascii="Calibri Light" w:eastAsia="Times New Roman" w:hAnsi="Calibri Light" w:cs="Calibri Light"/>
+                <w:sz w:val="18"/>
+                <w:szCs w:val="20"/>
+              </w:rPr>
+            </w:pPr>
+          </w:p>
+          <w:p>
+            <w:pPr>
+              <w:jc w:val="center"/>
+              <w:rPr>
+                <w:rFonts w:ascii="Calibri Light" w:eastAsia="Times New Roman" w:hAnsi="Calibri Light" w:cs="Calibri Light"/>
+                <w:sz w:val="18"/>
+                <w:szCs w:val="20"/>
+              </w:rPr>
+            </w:pPr>
+          </w:p>
+          <w:p>
+            <w:pPr>
+              <w:jc w:val="center"/>
+              <w:rPr>
+                <w:rFonts w:ascii="Calibri Light" w:eastAsia="Times New Roman" w:hAnsi="Calibri Light" w:cs="Calibri Light"/>
+                <w:sz w:val="18"/>
+                <w:szCs w:val="20"/>
+              </w:rPr>
+            </w:pPr>
+          </w:p>
+          <w:p>
+            <w:pPr>
+              <w:jc w:val="center"/>
+              <w:rPr>
+                <w:rFonts w:ascii="Calibri Light" w:eastAsia="Times New Roman" w:hAnsi="Calibri Light" w:cs="Calibri Light"/>
+                <w:sz w:val="18"/>
+                <w:szCs w:val="20"/>
+              </w:rPr>
+            </w:pPr>
+            <w:r>
+              <w:rPr>
+                <w:rFonts w:ascii="Calibri Light" w:eastAsia="Times New Roman" w:hAnsi="Calibri Light" w:cs="Calibri Light"/>
+                <w:sz w:val="18"/>
+                <w:szCs w:val="20"/>
+              </w:rPr>
+              <w:t>Ticket</w:t>
+            </w:r>
+          </w:p>
+        </w:tc>
+        <w:tc>
+          <w:tcPr>
+            <w:tcW w:w="1134" w:type="dxa"/>
+            <w:vAlign w:val="bottom"/>
+          </w:tcPr>
+          <w:p>
+            <w:pPr>
+              <w:jc w:val="center"/>
+              <w:rPr>
+                <w:rFonts w:ascii="Calibri Light" w:eastAsia="Times New Roman" w:hAnsi="Calibri Light" w:cs="Calibri Light"/>
+                <w:sz w:val="18"/>
+                <w:szCs w:val="20"/>
+              </w:rPr>
+            </w:pPr>
+            <w:r>
+              <w:rPr>
+                <w:rFonts w:ascii="Calibri Light" w:eastAsia="Times New Roman" w:hAnsi="Calibri Light" w:cs="Calibri Light"/>
+                <w:sz w:val="18"/>
+                <w:szCs w:val="20"/>
+              </w:rPr>
+              <w:t>Tipo de Generación del ticket</w:t>
+            </w:r>
+          </w:p>
+        </w:tc>
+        <w:tc>
+          <w:tcPr>
+            <w:tcW w:w="1134" w:type="dxa"/>
+            <w:vAlign w:val="bottom"/>
+          </w:tcPr>
+          <w:p>
+            <w:pPr>
+              <w:rPr>
+                <w:rFonts w:ascii="Calibri Light" w:eastAsia="Times New Roman" w:hAnsi="Calibri Light" w:cs="Calibri Light"/>
+                <w:sz w:val="18"/>
+                <w:szCs w:val="20"/>
+              </w:rPr>
+            </w:pPr>
+            <w:r>
+              <w:rPr>
+                <w:rFonts w:ascii="Calibri Light" w:eastAsia="Times New Roman" w:hAnsi="Calibri Light" w:cs="Calibri Light"/>
+                <w:sz w:val="18"/>
+                <w:szCs w:val="20"/>
+              </w:rPr>
+              <w:t>Fecha/Hora Interrupción</w:t>
+            </w:r>
+          </w:p>
+        </w:tc>
+        <w:tc>
+          <w:tcPr>
+            <w:tcW w:w="1134" w:type="dxa"/>
+            <w:vAlign w:val="bottom"/>
+          </w:tcPr>
+          <w:p>
+            <w:pPr>
+              <w:rPr>
+                <w:rFonts w:ascii="Calibri Light" w:eastAsia="Times New Roman" w:hAnsi="Calibri Light" w:cs="Calibri Light"/>
+                <w:sz w:val="18"/>
+                <w:szCs w:val="20"/>
+              </w:rPr>
+            </w:pPr>
+            <w:r>
+              <w:rPr>
+                <w:rFonts w:ascii="Calibri Light" w:eastAsia="Times New Roman" w:hAnsi="Calibri Light" w:cs="Calibri Light"/>
+                <w:sz w:val="18"/>
+                <w:szCs w:val="20"/>
+              </w:rPr>
+              <w:t>Fecha/Hora Solicitud</w:t>
+            </w:r>
+          </w:p>
+        </w:tc>
+        <w:tc>
+          <w:tcPr>
+            <w:tcW w:w="1134" w:type="dxa"/>
+            <w:vAlign w:val="bottom"/>
+          </w:tcPr>
+          <w:p>
+            <w:pPr>
+              <w:rPr>
+                <w:rFonts w:ascii="Calibri Light" w:eastAsia="Times New Roman" w:hAnsi="Calibri Light" w:cs="Calibri Light"/>
+                <w:sz w:val="18"/>
+                <w:szCs w:val="20"/>
+              </w:rPr>
+            </w:pPr>
+            <w:r>
+              <w:rPr>
+                <w:rFonts w:ascii="Calibri Light" w:eastAsia="Times New Roman" w:hAnsi="Calibri Light" w:cs="Calibri Light"/>
+                <w:sz w:val="18"/>
+                <w:szCs w:val="20"/>
+              </w:rPr>
+              <w:t>Fecha/Hora Generación</w:t>
+            </w:r>
+          </w:p>
+        </w:tc>
+        <w:tc>
+          <w:tcPr>
+            <w:tcW w:w="1134" w:type="dxa"/>
+            <w:vAlign w:val="bottom"/>
+          </w:tcPr>
+          <w:p>
+            <w:pPr>
+              <w:rPr>
+                <w:rFonts w:ascii="Calibri Light" w:eastAsia="Times New Roman" w:hAnsi="Calibri Light" w:cs="Calibri Light"/>
+                <w:sz w:val="18"/>
+                <w:szCs w:val="20"/>
+              </w:rPr>
+            </w:pPr>
+            <w:r>
+              <w:rPr>
+                <w:rFonts w:ascii="Calibri Light" w:eastAsia="Times New Roman" w:hAnsi="Calibri Light" w:cs="Calibri Light"/>
+                <w:sz w:val="18"/>
+                <w:szCs w:val="20"/>
+              </w:rPr>
+              <w:t>Fecha/Hora Llegada de Personal</w:t>
+            </w:r>
+          </w:p>
+        </w:tc>
+        <w:tc>
+          <w:tcPr>
+            <w:tcW w:w="850" w:type="dxa"/>
+            <w:vAlign w:val="bottom"/>
+          </w:tcPr>
+          <w:p>
+            <w:pPr>
+              <w:rPr>
+                <w:rFonts w:ascii="Calibri Light" w:eastAsia="Times New Roman" w:hAnsi="Calibri Light" w:cs="Calibri Light"/>
+                <w:sz w:val="18"/>
+                <w:szCs w:val="20"/>
+              </w:rPr>
+            </w:pPr>
+            <w:r>
+              <w:rPr>
+                <w:rFonts w:ascii="Calibri Light" w:eastAsia="Times New Roman" w:hAnsi="Calibri Light" w:cs="Calibri Light"/>
+                <w:sz w:val="18"/>
+                <w:szCs w:val="20"/>
+              </w:rPr>
+              <w:t>Tiempo de llegada del Personal (Hrs)</w:t>
+            </w:r>
+          </w:p>
+        </w:tc>
+        <w:tc>
+          <w:tcPr>
+            <w:tcW w:w="1134" w:type="dxa"/>
+            <w:vAlign w:val="bottom"/>
+          </w:tcPr>
+          <w:p>
+            <w:pPr>
+              <w:rPr>
+                <w:rFonts w:ascii="Calibri Light" w:eastAsia="Times New Roman" w:hAnsi="Calibri Light" w:cs="Calibri Light"/>
+                <w:sz w:val="18"/>
+                <w:szCs w:val="20"/>
+              </w:rPr>
+            </w:pPr>
+            <w:r>
+              <w:rPr>
+                <w:rFonts w:ascii="Calibri Light" w:eastAsia="Times New Roman" w:hAnsi="Calibri Light" w:cs="Calibri Light"/>
+                <w:sz w:val="18"/>
+                <w:szCs w:val="20"/>
+              </w:rPr>
+              <w:t>Fecha/Hora Subsanación</w:t>
+            </w:r>
+          </w:p>
+        </w:tc>
+        <w:tc>
+          <w:tcPr>
+            <w:tcW w:w="992" w:type="dxa"/>
+            <w:vAlign w:val="bottom"/>
+          </w:tcPr>
+          <w:p>
+            <w:pPr>
+              <w:ind w:right="-24"/>
+              <w:jc w:val="center"/>
+              <w:rPr>
+                <w:rFonts w:ascii="Calibri Light" w:eastAsia="Times New Roman" w:hAnsi="Calibri Light" w:cs="Calibri Light"/>
+                <w:sz w:val="18"/>
+                <w:szCs w:val="20"/>
+              </w:rPr>
+            </w:pPr>
+            <w:r>
+              <w:rPr>
+                <w:rFonts w:ascii="Calibri Light" w:eastAsia="Times New Roman" w:hAnsi="Calibri Light" w:cs="Calibri Light"/>
+                <w:sz w:val="18"/>
+                <w:szCs w:val="20"/>
+              </w:rPr>
+              <w:t>CID</w:t>
+            </w:r>
+          </w:p>
+        </w:tc>
+        <w:tc>
+          <w:tcPr>
+            <w:tcW w:w="993" w:type="dxa"/>
+            <w:vAlign w:val="bottom"/>
+          </w:tcPr>
+          <w:p>
+            <w:pPr>
+              <w:jc w:val="center"/>
+              <w:rPr>
+                <w:rFonts w:ascii="Calibri Light" w:eastAsia="Times New Roman" w:hAnsi="Calibri Light" w:cs="Calibri Light"/>
+                <w:sz w:val="18"/>
+                <w:szCs w:val="20"/>
+              </w:rPr>
+            </w:pPr>
+            <w:r>
+              <w:rPr>
+                <w:rFonts w:ascii="Calibri Light" w:eastAsia="Times New Roman" w:hAnsi="Calibri Light" w:cs="Calibri Light"/>
+                <w:sz w:val="18"/>
+                <w:szCs w:val="20"/>
+              </w:rPr>
+              <w:t>Tipo Caso</w:t>
+            </w:r>
+          </w:p>
+        </w:tc>
+        <w:tc>
+          <w:tcPr>
+            <w:tcW w:w="1417" w:type="dxa"/>
+            <w:vAlign w:val="bottom"/>
+          </w:tcPr>
+          <w:p>
+            <w:pPr>
+              <w:jc w:val="center"/>
+              <w:rPr>
+                <w:rFonts w:ascii="Calibri Light" w:eastAsia="Times New Roman" w:hAnsi="Calibri Light" w:cs="Calibri Light"/>
+                <w:sz w:val="18"/>
+                <w:szCs w:val="20"/>
+              </w:rPr>
+            </w:pPr>
+            <w:r>
+              <w:rPr>
+                <w:rFonts w:ascii="Calibri Light" w:eastAsia="Times New Roman" w:hAnsi="Calibri Light" w:cs="Calibri Light"/>
+                <w:sz w:val="18"/>
+                <w:szCs w:val="20"/>
+              </w:rPr>
+              <w:t>Avería</w:t>
+            </w:r>
+          </w:p>
+        </w:tc>
+        <w:tc>
+          <w:tcPr>
+            <w:tcW w:w="992" w:type="dxa"/>
+            <w:vAlign w:val="bottom"/>
+          </w:tcPr>
+          <w:p>
+            <w:pPr>
+              <w:rPr>
+                <w:rFonts w:ascii="Calibri Light" w:eastAsia="Times New Roman" w:hAnsi="Calibri Light" w:cs="Calibri Light"/>
+                <w:sz w:val="18"/>
+                <w:szCs w:val="20"/>
+              </w:rPr>
+            </w:pPr>
+            <w:r>
+              <w:rPr>
+                <w:rFonts w:ascii="Calibri Light" w:eastAsia="Times New Roman" w:hAnsi="Calibri Light" w:cs="Calibri Light"/>
+                <w:sz w:val="18"/>
+                <w:szCs w:val="20"/>
+              </w:rPr>
+              <w:t>Tiempo de Indisponibilidad - Ver Nota 1 (Hrs)</w:t>
+            </w:r>
+          </w:p>
+        </w:tc>
+        <w:tc>
+          <w:tcPr>
+            <w:tcW w:w="851" w:type="dxa"/>
+            <w:vAlign w:val="bottom"/>
+          </w:tcPr>
+          <w:p>
+            <w:pPr>
+              <w:rPr>
+                <w:rFonts w:ascii="Calibri Light" w:eastAsia="Times New Roman" w:hAnsi="Calibri Light" w:cs="Calibri Light"/>
+                <w:sz w:val="18"/>
+                <w:szCs w:val="20"/>
+              </w:rPr>
+            </w:pPr>
+            <w:r>
+              <w:rPr>
+                <w:rFonts w:ascii="Calibri Light" w:eastAsia="Times New Roman" w:hAnsi="Calibri Light" w:cs="Calibri Light"/>
+                <w:sz w:val="18"/>
+                <w:szCs w:val="20"/>
+              </w:rPr>
+              <w:t>Tiempo de subsanación efectivo - Ver Nota 2 (Hrs)</w:t>
+            </w:r>
+          </w:p>
+        </w:tc>
+        <w:tc>
+          <w:tcPr>
+            <w:tcW w:w="1134" w:type="dxa"/>
+            <w:vAlign w:val="bottom"/>
+          </w:tcPr>
+          <w:p>
+            <w:pPr>
+              <w:rPr>
+                <w:rFonts w:ascii="Calibri Light" w:eastAsia="Times New Roman" w:hAnsi="Calibri Light" w:cs="Calibri Light"/>
+                <w:sz w:val="18"/>
+                <w:szCs w:val="20"/>
+              </w:rPr>
+            </w:pPr>
+            <w:r>
+              <w:rPr>
+                <w:rFonts w:ascii="Calibri Light" w:eastAsia="Times New Roman" w:hAnsi="Calibri Light" w:cs="Calibri Light"/>
+                <w:sz w:val="18"/>
+                <w:szCs w:val="20"/>
+              </w:rPr>
+              <w:t>Horas excedidas en el plazo de reparación de acuerdo a bases (Hrs)</w:t>
+            </w:r>
+          </w:p>
+        </w:tc>
+      </w:tr>
+      <w:tr>
+        <w:tc>
+          <w:tcPr>
+            <w:tcW w:w="15026" w:type="dxa"/>
+            <w:gridSpan w:val="14"/>
+          </w:tcPr>
+          <w:p>
+            <w:pPr>
+              <w:jc w:val="center"/>
+              <w:rPr>
+                <w:rFonts w:ascii="Calibri Light" w:eastAsia="Times New Roman" w:hAnsi="Calibri Light" w:cs="Calibri Light"/>
+                <w:sz w:val="18"/>
+                <w:szCs w:val="20"/>
+                <w:lang w:val="en-US"/>
+              </w:rPr>
+            </w:pPr>
+            <w:r>
+              <w:rPr>
+                <w:rFonts w:ascii="Calibri Light" w:eastAsia="Times New Roman" w:hAnsi="Calibri Light" w:cs="Calibri Light"/>
+                <w:sz w:val="18"/>
+                <w:szCs w:val="20"/>
+                <w:lang w:val="en-US"/>
+              </w:rPr>
+              <w:t>{%tr for reporte in reportes %}</w:t>
+            </w:r>
+          </w:p>
+        </w:tc>
+      </w:tr>
+      <w:tr>
+        <w:tc>
+          <w:tcPr>
+            <w:tcW w:w="993" w:type="dxa"/>
+            <w:vAlign w:val="center"/>
+          </w:tcPr>
+          <w:p>
+            <w:pPr>
+              <w:jc w:val="center"/>
+              <w:rPr>
+                <w:rFonts w:ascii="Calibri Light" w:eastAsia="Times New Roman" w:hAnsi="Calibri Light" w:cs="Calibri Light"/>
+                <w:sz w:val="18"/>
+                <w:szCs w:val="20"/>
+              </w:rPr>
+            </w:pPr>
+            <w:r>
+              <w:rPr>
+                <w:rFonts w:ascii="Calibri Light" w:eastAsia="Times New Roman" w:hAnsi="Calibri Light" w:cs="Calibri Light"/>
+                <w:sz w:val="18"/>
+                <w:szCs w:val="20"/>
+              </w:rPr>
+              <w:t>{{ reporte.nro_incidencia }}</w:t>
+            </w:r>
+          </w:p>
+        </w:tc>
+        <w:tc>
+          <w:tcPr>
+            <w:tcW w:w="1134" w:type="dxa"/>
+            <w:vAlign w:val="center"/>
+          </w:tcPr>
+          <w:p>
+            <w:pPr>
+              <w:rPr>
+                <w:rFonts w:ascii="Calibri Light" w:eastAsia="Times New Roman" w:hAnsi="Calibri Light" w:cs="Calibri Light"/>
+                <w:sz w:val="18"/>
+                <w:szCs w:val="20"/>
+              </w:rPr>
+            </w:pPr>
+            <w:r>
+              <w:rPr>
+                <w:rFonts w:ascii="Calibri Light" w:eastAsia="Times New Roman" w:hAnsi="Calibri Light" w:cs="Calibri Light"/>
+                <w:sz w:val="18"/>
+                <w:szCs w:val="20"/>
+              </w:rPr>
+              <w:t>{{ reporte.</w:t>
+            </w:r>
+            <w:r>
+              <w:rPr>
+                <w:rFonts w:ascii="Calibri Light" w:eastAsia="Times New Roman" w:hAnsi="Calibri Light" w:cs="Calibri Light"/>
+                <w:sz w:val="18"/>
+                <w:szCs w:val="20"/>
+              </w:rPr>
+              <w:t>canal_ingreso</w:t>
+            </w:r>
+            <w:r>
+              <w:rPr>
+                <w:rFonts w:ascii="Calibri Light" w:eastAsia="Times New Roman" w:hAnsi="Calibri Light" w:cs="Calibri Light"/>
+                <w:sz w:val="18"/>
+                <w:szCs w:val="20"/>
+              </w:rPr>
+              <w:t xml:space="preserve"> }}</w:t>
+            </w:r>
+          </w:p>
+        </w:tc>
+        <w:tc>
+          <w:tcPr>
+            <w:tcW w:w="1134" w:type="dxa"/>
+            <w:vAlign w:val="center"/>
+          </w:tcPr>
+          <w:p>
+            <w:pPr>
+              <w:jc w:val="center"/>
+              <w:rPr>
+                <w:rFonts w:ascii="Calibri Light" w:eastAsia="Times New Roman" w:hAnsi="Calibri Light" w:cs="Calibri Light"/>
+                <w:sz w:val="18"/>
+                <w:szCs w:val="20"/>
+              </w:rPr>
+            </w:pPr>
+            <w:r>
+              <w:rPr>
+                <w:rFonts w:ascii="Calibri Light" w:eastAsia="Times New Roman" w:hAnsi="Calibri Light" w:cs="Calibri Light"/>
+                <w:sz w:val="18"/>
+                <w:szCs w:val="20"/>
+              </w:rPr>
+              <w:t xml:space="preserve">{{ </w:t>
+            </w:r>
+            <w:r>
+              <w:rPr>
+                <w:rFonts w:ascii="Calibri Light" w:eastAsia="Times New Roman" w:hAnsi="Calibri Light" w:cs="Calibri Light"/>
+                <w:sz w:val="18"/>
+                <w:szCs w:val="20"/>
+              </w:rPr>
+              <w:t>reporte.interrupcion_inicio</w:t>
+            </w:r>
+            <w:r>
+              <w:rPr>
+                <w:rFonts w:ascii="Calibri Light" w:eastAsia="Times New Roman" w:hAnsi="Calibri Light" w:cs="Calibri Light"/>
+                <w:sz w:val="18"/>
+                <w:szCs w:val="20"/>
+              </w:rPr>
+              <w:t xml:space="preserve"> }}</w:t>
+            </w:r>
+          </w:p>
+        </w:tc>
+        <w:tc>
+          <w:tcPr>
+            <w:tcW w:w="1134" w:type="dxa"/>
+            <w:vAlign w:val="center"/>
+          </w:tcPr>
+          <w:p>
+            <w:pPr>
+              <w:jc w:val="center"/>
+              <w:rPr>
+                <w:rFonts w:ascii="Calibri Light" w:eastAsia="Times New Roman" w:hAnsi="Calibri Light" w:cs="Calibri Light"/>
+                <w:sz w:val="18"/>
+                <w:szCs w:val="20"/>
+              </w:rPr>
+            </w:pPr>
+            <w:r>
+              <w:rPr>
+                <w:rFonts w:ascii="Calibri Light" w:eastAsia="Times New Roman" w:hAnsi="Calibri Light" w:cs="Calibri Light"/>
+                <w:sz w:val="18"/>
+                <w:szCs w:val="20"/>
+              </w:rPr>
+              <w:t>{{ reporte.fecha_hora_solicitud }}</w:t>
+            </w:r>
+          </w:p>
+        </w:tc>
+        <w:tc>
+          <w:tcPr>
+            <w:tcW w:w="1134" w:type="dxa"/>
+            <w:vAlign w:val="center"/>
+          </w:tcPr>
+          <w:p>
+            <w:pPr>
+              <w:jc w:val="center"/>
+              <w:rPr>
+                <w:rFonts w:ascii="Calibri Light" w:eastAsia="Times New Roman" w:hAnsi="Calibri Light" w:cs="Calibri Light"/>
+                <w:sz w:val="18"/>
+                <w:szCs w:val="20"/>
+              </w:rPr>
+            </w:pPr>
+            <w:r>
+              <w:rPr>
+                <w:rFonts w:ascii="Calibri Light" w:eastAsia="Times New Roman" w:hAnsi="Calibri Light" w:cs="Calibri Light"/>
+                <w:sz w:val="18"/>
+                <w:szCs w:val="20"/>
+              </w:rPr>
+              <w:t>{{ reporte.fecha_generacion }}</w:t>
+            </w:r>
+          </w:p>
+        </w:tc>
+        <w:tc>
+          <w:tcPr>
+            <w:tcW w:w="1134" w:type="dxa"/>
+            <w:vAlign w:val="center"/>
+          </w:tcPr>
+          <w:p>
+            <w:pPr>
+              <w:jc w:val="center"/>
+              <w:rPr>
+                <w:rFonts w:ascii="Calibri Light" w:eastAsia="Times New Roman" w:hAnsi="Calibri Light" w:cs="Calibri Light"/>
+                <w:sz w:val="18"/>
+                <w:szCs w:val="20"/>
+              </w:rPr>
+            </w:pPr>
+            <w:r>
+              <w:rPr>
+                <w:rFonts w:ascii="Calibri Light" w:eastAsia="Times New Roman" w:hAnsi="Calibri Light" w:cs="Calibri Light"/>
+                <w:sz w:val="18"/>
+                <w:szCs w:val="20"/>
+              </w:rPr>
+              <w:t>{{ reporte.fecha_hora_llegada_personal }}</w:t>
+            </w:r>
+          </w:p>
+        </w:tc>
+        <w:tc>
+          <w:tcPr>
+            <w:tcW w:w="850" w:type="dxa"/>
+            <w:vAlign w:val="center"/>
+          </w:tcPr>
+          <w:p>
+            <w:pPr>
+              <w:jc w:val="center"/>
+              <w:rPr>
+                <w:rFonts w:ascii="Calibri Light" w:eastAsia="Times New Roman" w:hAnsi="Calibri Light" w:cs="Calibri Light"/>
+                <w:sz w:val="18"/>
+                <w:szCs w:val="20"/>
+              </w:rPr>
+            </w:pPr>
+            <w:r>
+              <w:rPr>
+                <w:rFonts w:ascii="Calibri Light" w:eastAsia="Times New Roman" w:hAnsi="Calibri Light" w:cs="Calibri Light"/>
+                <w:sz w:val="18"/>
+                <w:szCs w:val="20"/>
+              </w:rPr>
+              <w:t>{{ reporte.tiempo_llegada_personal }}</w:t>
+            </w:r>
+          </w:p>
+        </w:tc>
+        <w:tc>
+          <w:tcPr>
+            <w:tcW w:w="1134" w:type="dxa"/>
+            <w:vAlign w:val="center"/>
+          </w:tcPr>
+          <w:p>
+            <w:pPr>
+              <w:rPr>
+                <w:rFonts w:ascii="Calibri Light" w:eastAsia="Times New Roman" w:hAnsi="Calibri Light" w:cs="Calibri Light"/>
+                <w:sz w:val="18"/>
+                <w:szCs w:val="20"/>
+              </w:rPr>
+            </w:pPr>
+            <w:r>
+              <w:rPr>
+                <w:rFonts w:ascii="Calibri Light" w:eastAsia="Times New Roman" w:hAnsi="Calibri Light" w:cs="Calibri Light"/>
+                <w:sz w:val="18"/>
+                <w:szCs w:val="20"/>
+              </w:rPr>
+              <w:t>{{ reporte.interrupcion_fin }}</w:t>
+            </w:r>
+          </w:p>
+        </w:tc>
+        <w:tc>
+          <w:tcPr>
+            <w:tcW w:w="992" w:type="dxa"/>
+            <w:vAlign w:val="center"/>
+          </w:tcPr>
+          <w:p>
+            <w:pPr>
+              <w:rPr>
+                <w:rFonts w:ascii="Calibri Light" w:eastAsia="Times New Roman" w:hAnsi="Calibri Light" w:cs="Calibri Light"/>
+                <w:sz w:val="18"/>
+                <w:szCs w:val="20"/>
+              </w:rPr>
+            </w:pPr>
+            <w:r>
+              <w:rPr>
+                <w:rFonts w:ascii="Calibri Light" w:eastAsia="Times New Roman" w:hAnsi="Calibri Light" w:cs="Calibri Light"/>
+                <w:sz w:val="18"/>
+                <w:szCs w:val="20"/>
+              </w:rPr>
+              <w:t>{{ reporte.cid }}</w:t>
+            </w:r>
+          </w:p>
+        </w:tc>
+        <w:tc>
+          <w:tcPr>
+            <w:tcW w:w="993" w:type="dxa"/>
+            <w:vAlign w:val="center"/>
+          </w:tcPr>
+          <w:p>
+            <w:pPr>
+              <w:rPr>
+                <w:rFonts w:ascii="Calibri Light" w:eastAsia="Times New Roman" w:hAnsi="Calibri Light" w:cs="Calibri Light"/>
+                <w:sz w:val="18"/>
+                <w:szCs w:val="20"/>
+              </w:rPr>
+            </w:pPr>
+            <w:r>
+              <w:rPr>
+                <w:rFonts w:ascii="Calibri Light" w:eastAsia="Times New Roman" w:hAnsi="Calibri Light" w:cs="Calibri Light"/>
+                <w:sz w:val="18"/>
+                <w:szCs w:val="20"/>
+              </w:rPr>
+              <w:t>{{ reporte.tipo_caso }}</w:t>
+            </w:r>
+          </w:p>
+        </w:tc>
+        <w:tc>
+          <w:tcPr>
+            <w:tcW w:w="1417" w:type="dxa"/>
+            <w:vAlign w:val="center"/>
+          </w:tcPr>
+          <w:p>
+            <w:pPr>
+              <w:rPr>
+                <w:rFonts w:ascii="Calibri Light" w:eastAsia="Times New Roman" w:hAnsi="Calibri Light" w:cs="Calibri Light"/>
+                <w:sz w:val="18"/>
+                <w:szCs w:val="20"/>
+              </w:rPr>
+            </w:pPr>
+            <w:r>
+              <w:rPr>
+                <w:rFonts w:ascii="Calibri Light" w:eastAsia="Times New Roman" w:hAnsi="Calibri Light" w:cs="Calibri Light"/>
+                <w:sz w:val="18"/>
+                <w:szCs w:val="20"/>
+              </w:rPr>
+              <w:t>{{ reporte.tipificacion_problema }}</w:t>
+            </w:r>
+          </w:p>
+        </w:tc>
+        <w:tc>
+          <w:tcPr>
+            <w:tcW w:w="992" w:type="dxa"/>
+            <w:vAlign w:val="center"/>
+          </w:tcPr>
+          <w:p>
+            <w:pPr>
+              <w:jc w:val="center"/>
+              <w:rPr>
+                <w:rFonts w:ascii="Calibri Light" w:eastAsia="Times New Roman" w:hAnsi="Calibri Light" w:cs="Calibri Light"/>
+                <w:sz w:val="18"/>
+                <w:szCs w:val="20"/>
+              </w:rPr>
+            </w:pPr>
+            <w:r>
+              <w:rPr>
+                <w:rFonts w:ascii="Calibri Light" w:eastAsia="Times New Roman" w:hAnsi="Calibri Light" w:cs="Calibri Light"/>
+                <w:sz w:val="18"/>
+                <w:szCs w:val="20"/>
+              </w:rPr>
+              <w:t>{{ re</w:t>
+            </w:r>
+            <w:r>
+              <w:rPr>
+                <w:rFonts w:ascii="Calibri Light" w:eastAsia="Times New Roman" w:hAnsi="Calibri Light" w:cs="Calibri Light"/>
+                <w:sz w:val="18"/>
+                <w:szCs w:val="20"/>
+              </w:rPr>
+              <w:t>porte.tipificacion_interrupcion</w:t>
+            </w:r>
+            <w:r>
+              <w:rPr>
+                <w:rFonts w:ascii="Calibri Light" w:eastAsia="Times New Roman" w:hAnsi="Calibri Light" w:cs="Calibri Light"/>
+                <w:sz w:val="18"/>
+                <w:szCs w:val="20"/>
+              </w:rPr>
+              <w:t xml:space="preserve"> }}</w:t>
+            </w:r>
+          </w:p>
+        </w:tc>
+        <w:tc>
+          <w:tcPr>
+            <w:tcW w:w="851" w:type="dxa"/>
+            <w:vAlign w:val="center"/>
+          </w:tcPr>
+          <w:p>
+            <w:pPr>
+              <w:jc w:val="center"/>
+              <w:rPr>
+                <w:rFonts w:ascii="Calibri Light" w:eastAsia="Times New Roman" w:hAnsi="Calibri Light" w:cs="Calibri Light"/>
+                <w:sz w:val="18"/>
+                <w:szCs w:val="20"/>
+              </w:rPr>
+            </w:pPr>
+            <w:r>
+              <w:rPr>
+                <w:rFonts w:ascii="Calibri Light" w:eastAsia="Times New Roman" w:hAnsi="Calibri Light" w:cs="Calibri Light"/>
+                <w:sz w:val="18"/>
+                <w:szCs w:val="20"/>
+              </w:rPr>
+              <w:t>{{ report</w:t>
+            </w:r>
+            <w:r>
+              <w:rPr>
+                <w:rFonts w:ascii="Calibri Light" w:eastAsia="Times New Roman" w:hAnsi="Calibri Light" w:cs="Calibri Light"/>
+                <w:sz w:val="18"/>
+                <w:szCs w:val="20"/>
+              </w:rPr>
+              <w:t>e.tiempo_interrupcion</w:t>
+            </w:r>
+            <w:r>
+              <w:rPr>
+                <w:rFonts w:ascii="Calibri Light" w:eastAsia="Times New Roman" w:hAnsi="Calibri Light" w:cs="Calibri Light"/>
+                <w:sz w:val="18"/>
+                <w:szCs w:val="20"/>
+              </w:rPr>
+              <w:t>}}</w:t>
+            </w:r>
+          </w:p>
+        </w:tc>
+        <w:tc>
+          <w:tcPr>
+            <w:tcW w:w="1134" w:type="dxa"/>
+            <w:vAlign w:val="center"/>
+          </w:tcPr>
+          <w:p>
+            <w:pPr>
+              <w:jc w:val="center"/>
+              <w:rPr>
+                <w:rFonts w:ascii="Calibri Light" w:eastAsia="Times New Roman" w:hAnsi="Calibri Light" w:cs="Calibri Light"/>
+                <w:sz w:val="18"/>
+                <w:szCs w:val="20"/>
+              </w:rPr>
+            </w:pPr>
+            <w:r>
+              <w:rPr>
+                <w:rFonts w:ascii="Calibri Light" w:eastAsia="Times New Roman" w:hAnsi="Calibri Light" w:cs="Calibri Light"/>
+                <w:sz w:val="18"/>
+                <w:szCs w:val="20"/>
+              </w:rPr>
+              <w:t>{{ reporte.horas_excedidas_plazo_reparacion_bases }}</w:t>
+            </w:r>
+          </w:p>
+        </w:tc>
+      </w:tr>
+      <w:tr>
+        <w:tc>
+          <w:tcPr>
+            <w:tcW w:w="15026" w:type="dxa"/>
+            <w:gridSpan w:val="14"/>
+          </w:tcPr>
+          <w:p>
+            <w:pPr>
+              <w:jc w:val="center"/>
+              <w:rPr>
+                <w:rFonts w:ascii="Calibri Light" w:eastAsia="Times New Roman" w:hAnsi="Calibri Light" w:cs="Calibri Light"/>
+                <w:sz w:val="18"/>
+                <w:szCs w:val="20"/>
+              </w:rPr>
+            </w:pPr>
+            <w:r>
+              <w:rPr>
+                <w:rFonts w:ascii="Calibri Light" w:eastAsia="Times New Roman" w:hAnsi="Calibri Light" w:cs="Calibri Light"/>
+                <w:sz w:val="18"/>
+                <w:szCs w:val="20"/>
+              </w:rPr>
+              <w:t>{%tr endfor %}</w:t>
+            </w:r>
+          </w:p>
+        </w:tc>
+      </w:tr>
+    </w:tbl>
+    <w:p/>
+    <w:p/>
+    <w:p/>
+    <w:p/>
+    <w:p/>
+    <w:p/>
+    <w:p>
+      <w:pPr>
+        <w:sectPr>
+          <w:pgSz w:w="16838" w:h="11906" w:orient="landscape"/>
+          <w:pgMar w:top="1701" w:right="1417" w:bottom="1701" w:left="1417" w:header="708" w:footer="708" w:gutter="0"/>
+          <w:cols w:space="708"/>
+          <w:docGrid w:linePitch="360"/>
+        </w:sectPr>
+      </w:pPr>
+    </w:p>
+    <w:p>
+      <w:r>
+        <w:lastRenderedPageBreak/>
+        <w:t>{% for reporte in reportes %}</w:t>
+      </w:r>
+    </w:p>
+    <w:p>
+      <w:pPr>
+        <w:rPr>
+          <w:vanish/>
+        </w:rPr>
+      </w:pPr>
+      <w:r>
+        <w:rPr>
+          <w:vanish/>
+        </w:rPr>
+        <w:t>{% if not loop.first %}</w:t>
+      </w:r>
+    </w:p>
+    <w:p>
+      <w:pPr>
+        <w:rPr>
+          <w:vanish/>
+        </w:rPr>
+      </w:pPr>
+      <w:r>
+        <w:rPr>
+          <w:vanish/>
+        </w:rPr>
+        <w:t>{{ "\f" }}</w:t>
       </w:r>
       <w:bookmarkStart w:id="0" w:name="_GoBack"/>
       <w:bookmarkEnd w:id="0"/>
-      <w:r>
-        <w:rPr>
-          <w:lang w:val="es-MX"/>
-        </w:rPr>
-        <w:t>}</w:t>
+    </w:p>
+    <w:p>
+      <w:pPr>
+        <w:rPr>
+          <w:vanish/>
+        </w:rPr>
+      </w:pPr>
+      <w:r>
+        <w:rPr>
+          <w:vanish/>
+        </w:rPr>
+        <w:t>{% endif %}</w:t>
+      </w:r>
+    </w:p>
+    <w:p>
+      <w:pPr>
+        <w:jc w:val="center"/>
+        <w:rPr>
+          <w:b/>
+          <w:bCs/>
+          <w:sz w:val="30"/>
+          <w:szCs w:val="30"/>
+          <w:u w:val="single"/>
+        </w:rPr>
+      </w:pPr>
+      <w:r>
+        <w:rPr>
+          <w:b/>
+          <w:bCs/>
+          <w:sz w:val="30"/>
+          <w:szCs w:val="30"/>
+          <w:u w:val="single"/>
+        </w:rPr>
+        <w:t>REPORTE DE SUBSANACIÓN DE AVERÍA</w:t>
+      </w:r>
+    </w:p>
+    <w:tbl>
+      <w:tblPr>
+        <w:tblW w:w="8521" w:type="dxa"/>
+        <w:tblInd w:w="-39" w:type="dxa"/>
+        <w:tblCellMar>
+          <w:left w:w="70" w:type="dxa"/>
+          <w:right w:w="70" w:type="dxa"/>
+        </w:tblCellMar>
+        <w:tblLook w:val="04A0" w:firstRow="1" w:lastRow="0" w:firstColumn="1" w:lastColumn="0" w:noHBand="0" w:noVBand="1"/>
+      </w:tblPr>
+      <w:tblGrid>
+        <w:gridCol w:w="1699"/>
+        <w:gridCol w:w="3104"/>
+        <w:gridCol w:w="1188"/>
+        <w:gridCol w:w="2530"/>
+      </w:tblGrid>
+      <w:tr>
+        <w:trPr>
+          <w:trHeight w:val="510"/>
+        </w:trPr>
+        <w:tc>
+          <w:tcPr>
+            <w:tcW w:w="1699" w:type="dxa"/>
+            <w:tcBorders>
+              <w:top w:val="double" w:sz="6" w:space="0" w:color="auto"/>
+              <w:left w:val="double" w:sz="6" w:space="0" w:color="auto"/>
+              <w:bottom w:val="double" w:sz="6" w:space="0" w:color="auto"/>
+              <w:right w:val="double" w:sz="6" w:space="0" w:color="auto"/>
+            </w:tcBorders>
+            <w:shd w:val="clear" w:color="auto" w:fill="E6E6E6"/>
+            <w:vAlign w:val="center"/>
+            <w:hideMark/>
+          </w:tcPr>
+          <w:p>
+            <w:pPr>
+              <w:spacing w:line="256" w:lineRule="auto"/>
+              <w:jc w:val="both"/>
+              <w:rPr>
+                <w:rFonts w:ascii="Arial" w:hAnsi="Arial" w:cs="Arial"/>
+                <w:b/>
+                <w:bCs/>
+              </w:rPr>
+            </w:pPr>
+            <w:r>
+              <w:rPr>
+                <w:rFonts w:ascii="Arial" w:hAnsi="Arial" w:cs="Arial"/>
+                <w:b/>
+                <w:bCs/>
+              </w:rPr>
+              <w:t>Cliente</w:t>
+            </w:r>
+          </w:p>
+        </w:tc>
+        <w:tc>
+          <w:tcPr>
+            <w:tcW w:w="6822" w:type="dxa"/>
+            <w:gridSpan w:val="3"/>
+            <w:tcBorders>
+              <w:top w:val="double" w:sz="6" w:space="0" w:color="auto"/>
+              <w:left w:val="nil"/>
+              <w:bottom w:val="single" w:sz="8" w:space="0" w:color="auto"/>
+              <w:right w:val="double" w:sz="6" w:space="0" w:color="000000"/>
+            </w:tcBorders>
+            <w:shd w:val="clear" w:color="auto" w:fill="E6E6E6"/>
+            <w:vAlign w:val="center"/>
+            <w:hideMark/>
+          </w:tcPr>
+          <w:p>
+            <w:pPr>
+              <w:spacing w:line="256" w:lineRule="auto"/>
+              <w:jc w:val="center"/>
+              <w:rPr>
+                <w:rFonts w:ascii="Arial" w:hAnsi="Arial" w:cs="Arial"/>
+                <w:b/>
+                <w:bCs/>
+                <w:i/>
+                <w:iCs/>
+                <w:sz w:val="20"/>
+                <w:szCs w:val="20"/>
+              </w:rPr>
+            </w:pPr>
+            <w:r>
+              <w:rPr>
+                <w:rFonts w:ascii="Arial" w:hAnsi="Arial" w:cs="Arial"/>
+                <w:b/>
+                <w:bCs/>
+                <w:i/>
+                <w:iCs/>
+                <w:sz w:val="20"/>
+                <w:szCs w:val="20"/>
+              </w:rPr>
+              <w:t>PROGRAMA NACIONAL DE TELECOMUNICACIONES - PRONATEL</w:t>
+            </w:r>
+          </w:p>
+        </w:tc>
+      </w:tr>
+      <w:tr>
+        <w:trPr>
+          <w:trHeight w:val="630"/>
+        </w:trPr>
+        <w:tc>
+          <w:tcPr>
+            <w:tcW w:w="1699" w:type="dxa"/>
+            <w:tcBorders>
+              <w:top w:val="nil"/>
+              <w:left w:val="single" w:sz="8" w:space="0" w:color="auto"/>
+              <w:bottom w:val="single" w:sz="8" w:space="0" w:color="auto"/>
+              <w:right w:val="single" w:sz="8" w:space="0" w:color="auto"/>
+            </w:tcBorders>
+            <w:vAlign w:val="center"/>
+            <w:hideMark/>
+          </w:tcPr>
+          <w:p>
+            <w:pPr>
+              <w:spacing w:line="256" w:lineRule="auto"/>
+              <w:jc w:val="both"/>
+              <w:rPr>
+                <w:rFonts w:ascii="Arial" w:hAnsi="Arial" w:cs="Arial"/>
+                <w:b/>
+                <w:bCs/>
+              </w:rPr>
+            </w:pPr>
+            <w:r>
+              <w:rPr>
+                <w:rFonts w:ascii="Arial" w:hAnsi="Arial" w:cs="Arial"/>
+                <w:b/>
+                <w:bCs/>
+              </w:rPr>
+              <w:t xml:space="preserve">Nro. </w:t>
+            </w:r>
+            <w:r>
+              <w:rPr>
+                <w:rFonts w:ascii="Arial" w:hAnsi="Arial" w:cs="Arial"/>
+                <w:b/>
+                <w:bCs/>
+              </w:rPr>
+              <w:t>d</w:t>
+            </w:r>
+            <w:r>
+              <w:rPr>
+                <w:rFonts w:ascii="Arial" w:hAnsi="Arial" w:cs="Arial"/>
+                <w:b/>
+                <w:bCs/>
+              </w:rPr>
+              <w:t>e Ticket</w:t>
+            </w:r>
+          </w:p>
+        </w:tc>
+        <w:tc>
+          <w:tcPr>
+            <w:tcW w:w="3104" w:type="dxa"/>
+            <w:tcBorders>
+              <w:top w:val="nil"/>
+              <w:left w:val="nil"/>
+              <w:bottom w:val="single" w:sz="8" w:space="0" w:color="auto"/>
+              <w:right w:val="single" w:sz="8" w:space="0" w:color="auto"/>
+            </w:tcBorders>
+            <w:vAlign w:val="center"/>
+            <w:hideMark/>
+          </w:tcPr>
+          <w:p>
+            <w:pPr>
+              <w:spacing w:line="256" w:lineRule="auto"/>
+              <w:jc w:val="both"/>
+              <w:rPr>
+                <w:rFonts w:ascii="Arial" w:hAnsi="Arial" w:cs="Arial"/>
+                <w:sz w:val="20"/>
+                <w:szCs w:val="20"/>
+              </w:rPr>
+            </w:pPr>
+            <w:r>
+              <w:rPr>
+                <w:rFonts w:ascii="Arial" w:hAnsi="Arial" w:cs="Arial"/>
+                <w:sz w:val="20"/>
+                <w:szCs w:val="20"/>
+              </w:rPr>
+              <w:t>{{ reporte.nro_incidencia }}</w:t>
+            </w:r>
+          </w:p>
+        </w:tc>
+        <w:tc>
+          <w:tcPr>
+            <w:tcW w:w="1188" w:type="dxa"/>
+            <w:tcBorders>
+              <w:top w:val="nil"/>
+              <w:left w:val="nil"/>
+              <w:bottom w:val="single" w:sz="8" w:space="0" w:color="auto"/>
+              <w:right w:val="single" w:sz="8" w:space="0" w:color="auto"/>
+            </w:tcBorders>
+            <w:vAlign w:val="center"/>
+            <w:hideMark/>
+          </w:tcPr>
+          <w:p>
+            <w:pPr>
+              <w:spacing w:line="256" w:lineRule="auto"/>
+              <w:jc w:val="both"/>
+              <w:rPr>
+                <w:rFonts w:ascii="Arial" w:hAnsi="Arial" w:cs="Arial"/>
+                <w:sz w:val="20"/>
+                <w:szCs w:val="20"/>
+              </w:rPr>
+            </w:pPr>
+            <w:r>
+              <w:rPr>
+                <w:rFonts w:ascii="Arial" w:hAnsi="Arial" w:cs="Arial"/>
+                <w:b/>
+                <w:bCs/>
+              </w:rPr>
+              <w:t>Fecha</w:t>
+            </w:r>
+            <w:r>
+              <w:rPr>
+                <w:rFonts w:ascii="Arial" w:hAnsi="Arial" w:cs="Arial"/>
+                <w:b/>
+                <w:bCs/>
+              </w:rPr>
+              <w:t xml:space="preserve"> y hora Inicio de la avería</w:t>
+            </w:r>
+          </w:p>
+        </w:tc>
+        <w:tc>
+          <w:tcPr>
+            <w:tcW w:w="2530" w:type="dxa"/>
+            <w:tcBorders>
+              <w:top w:val="nil"/>
+              <w:left w:val="nil"/>
+              <w:bottom w:val="single" w:sz="8" w:space="0" w:color="auto"/>
+              <w:right w:val="single" w:sz="8" w:space="0" w:color="auto"/>
+            </w:tcBorders>
+            <w:vAlign w:val="center"/>
+          </w:tcPr>
+          <w:p>
+            <w:pPr>
+              <w:spacing w:line="256" w:lineRule="auto"/>
+              <w:jc w:val="both"/>
+              <w:rPr>
+                <w:rFonts w:ascii="Arial" w:hAnsi="Arial" w:cs="Arial"/>
+                <w:sz w:val="20"/>
+                <w:szCs w:val="20"/>
+              </w:rPr>
+            </w:pPr>
+            <w:r>
+              <w:rPr>
+                <w:rFonts w:ascii="Arial" w:hAnsi="Arial" w:cs="Arial"/>
+                <w:sz w:val="20"/>
+                <w:szCs w:val="20"/>
+              </w:rPr>
+              <w:t>{{ reporte.interrupcion_inicio }}</w:t>
+            </w:r>
+          </w:p>
+        </w:tc>
+      </w:tr>
+      <w:tr>
+        <w:trPr>
+          <w:trHeight w:val="525"/>
+        </w:trPr>
+        <w:tc>
+          <w:tcPr>
+            <w:tcW w:w="1699" w:type="dxa"/>
+            <w:tcBorders>
+              <w:top w:val="nil"/>
+              <w:left w:val="single" w:sz="8" w:space="0" w:color="auto"/>
+              <w:bottom w:val="single" w:sz="8" w:space="0" w:color="auto"/>
+              <w:right w:val="single" w:sz="8" w:space="0" w:color="auto"/>
+            </w:tcBorders>
+            <w:vAlign w:val="center"/>
+            <w:hideMark/>
+          </w:tcPr>
+          <w:p>
+            <w:pPr>
+              <w:spacing w:line="256" w:lineRule="auto"/>
+              <w:jc w:val="both"/>
+              <w:rPr>
+                <w:rFonts w:ascii="Arial" w:hAnsi="Arial" w:cs="Arial"/>
+                <w:b/>
+                <w:bCs/>
+              </w:rPr>
+            </w:pPr>
+            <w:r>
+              <w:rPr>
+                <w:rFonts w:ascii="Arial" w:hAnsi="Arial" w:cs="Arial"/>
+                <w:b/>
+                <w:bCs/>
+              </w:rPr>
+              <w:t>Fecha</w:t>
+            </w:r>
+            <w:r>
+              <w:rPr>
+                <w:rFonts w:ascii="Arial" w:hAnsi="Arial" w:cs="Arial"/>
+                <w:b/>
+                <w:bCs/>
+              </w:rPr>
+              <w:t xml:space="preserve"> y hora Fin de la avería</w:t>
+            </w:r>
+          </w:p>
+        </w:tc>
+        <w:tc>
+          <w:tcPr>
+            <w:tcW w:w="3104" w:type="dxa"/>
+            <w:tcBorders>
+              <w:top w:val="nil"/>
+              <w:left w:val="nil"/>
+              <w:bottom w:val="single" w:sz="8" w:space="0" w:color="auto"/>
+              <w:right w:val="single" w:sz="8" w:space="0" w:color="auto"/>
+            </w:tcBorders>
+            <w:vAlign w:val="center"/>
+            <w:hideMark/>
+          </w:tcPr>
+          <w:p>
+            <w:pPr>
+              <w:spacing w:line="256" w:lineRule="auto"/>
+              <w:jc w:val="both"/>
+              <w:rPr>
+                <w:rFonts w:ascii="Arial" w:hAnsi="Arial" w:cs="Arial"/>
+                <w:sz w:val="20"/>
+                <w:szCs w:val="20"/>
+                <w:u w:val="single"/>
+              </w:rPr>
+            </w:pPr>
+            <w:r>
+              <w:rPr>
+                <w:rFonts w:ascii="Arial" w:hAnsi="Arial" w:cs="Arial"/>
+                <w:sz w:val="20"/>
+                <w:szCs w:val="20"/>
+              </w:rPr>
+              <w:t>{{ reporte.interrupcion_fin }}</w:t>
+            </w:r>
+          </w:p>
+        </w:tc>
+        <w:tc>
+          <w:tcPr>
+            <w:tcW w:w="1188" w:type="dxa"/>
+            <w:tcBorders>
+              <w:top w:val="nil"/>
+              <w:left w:val="nil"/>
+              <w:bottom w:val="single" w:sz="8" w:space="0" w:color="auto"/>
+              <w:right w:val="single" w:sz="8" w:space="0" w:color="auto"/>
+            </w:tcBorders>
+            <w:vAlign w:val="center"/>
+            <w:hideMark/>
+          </w:tcPr>
+          <w:p>
+            <w:pPr>
+              <w:spacing w:line="256" w:lineRule="auto"/>
+              <w:jc w:val="both"/>
+              <w:rPr>
+                <w:rFonts w:ascii="Arial" w:hAnsi="Arial" w:cs="Arial"/>
+                <w:b/>
+                <w:bCs/>
+              </w:rPr>
+            </w:pPr>
+            <w:r>
+              <w:rPr>
+                <w:rFonts w:ascii="Arial" w:hAnsi="Arial" w:cs="Arial"/>
+                <w:b/>
+                <w:bCs/>
+              </w:rPr>
+              <w:t>CID</w:t>
+            </w:r>
+          </w:p>
+        </w:tc>
+        <w:tc>
+          <w:tcPr>
+            <w:tcW w:w="2530" w:type="dxa"/>
+            <w:tcBorders>
+              <w:top w:val="nil"/>
+              <w:left w:val="nil"/>
+              <w:bottom w:val="single" w:sz="8" w:space="0" w:color="auto"/>
+              <w:right w:val="single" w:sz="8" w:space="0" w:color="auto"/>
+            </w:tcBorders>
+            <w:vAlign w:val="center"/>
+            <w:hideMark/>
+          </w:tcPr>
+          <w:p>
+            <w:pPr>
+              <w:spacing w:line="256" w:lineRule="auto"/>
+              <w:jc w:val="both"/>
+              <w:rPr>
+                <w:rFonts w:ascii="Arial" w:hAnsi="Arial" w:cs="Arial"/>
+                <w:sz w:val="20"/>
+                <w:szCs w:val="20"/>
+              </w:rPr>
+            </w:pPr>
+            <w:r>
+              <w:rPr>
+                <w:rFonts w:ascii="Arial" w:hAnsi="Arial" w:cs="Arial"/>
+                <w:sz w:val="20"/>
+                <w:szCs w:val="20"/>
+              </w:rPr>
+              <w:t>{{ reporte.cid }}</w:t>
+            </w:r>
+          </w:p>
+        </w:tc>
+      </w:tr>
+    </w:tbl>
+    <w:p>
+      <w:pPr>
+        <w:spacing w:line="256" w:lineRule="auto"/>
+        <w:rPr>
+          <w:b/>
+        </w:rPr>
+      </w:pPr>
+    </w:p>
+    <w:p>
+      <w:pPr>
+        <w:spacing w:line="256" w:lineRule="auto"/>
+        <w:rPr>
+          <w:b/>
+        </w:rPr>
+      </w:pPr>
+      <w:r>
+        <w:rPr>
+          <w:b/>
+        </w:rPr>
+        <w:t>1.  DESCRIPCIÓN DEL PROBLEMA REPORTADO</w:t>
+      </w:r>
+    </w:p>
+    <w:p>
+      <w:pPr>
+        <w:spacing w:line="256" w:lineRule="auto"/>
+      </w:pPr>
+      <w:r>
+        <w:t>{{ reporte.descripcion_problema }}</w:t>
+      </w:r>
+    </w:p>
+    <w:p>
+      <w:pPr>
+        <w:spacing w:line="256" w:lineRule="auto"/>
+        <w:rPr>
+          <w:b/>
+        </w:rPr>
+      </w:pPr>
+      <w:r>
+        <w:rPr>
+          <w:b/>
+        </w:rPr>
+        <w:t>2.  DETERMINACIÓN DE LA CAUSA</w:t>
+      </w:r>
+      <w:r>
+        <w:rPr>
+          <w:b/>
+        </w:rPr>
+        <w:t xml:space="preserve"> / RAÍZ (CON LAS EVIDENCIAS CORRESPONDIENTES)</w:t>
+      </w:r>
+    </w:p>
+    <w:p>
+      <w:pPr>
+        <w:spacing w:line="256" w:lineRule="auto"/>
+        <w:rPr>
+          <w:b/>
+        </w:rPr>
+      </w:pPr>
+      <w:r>
+        <w:t>{{ reporte.it_determinacion_de_la_causa }}</w:t>
+      </w:r>
+      <w:r>
+        <w:br/>
+      </w:r>
+      <w:r>
+        <w:br/>
+      </w:r>
+      <w:r>
+        <w:rPr>
+          <w:b/>
+        </w:rPr>
+        <w:t>3.  MEDIDAS CORRECTIVAS Y/O PREVENTIVAS TOMADAS</w:t>
+      </w:r>
+      <w:r>
+        <w:rPr>
+          <w:b/>
+        </w:rPr>
+        <w:t xml:space="preserve"> (CON LAS EVIDENCIAS CORRESPONDIENTES)</w:t>
+      </w:r>
+    </w:p>
+    <w:p>
+      <w:pPr>
+        <w:spacing w:line="256" w:lineRule="auto"/>
+      </w:pPr>
+      <w:r>
+        <w:t>{{ reporte.it_medidas_tomadas }}</w:t>
+      </w:r>
+    </w:p>
+    <w:p>
+      <w:pPr>
+        <w:spacing w:line="256" w:lineRule="auto"/>
+        <w:rPr>
+          <w:b/>
+          <w:u w:val="single"/>
+        </w:rPr>
+      </w:pPr>
+      <w:r>
+        <w:rPr>
+          <w:b/>
+        </w:rPr>
+        <w:t>4. MEJORAS</w:t>
+      </w:r>
+    </w:p>
+    <w:p>
+      <w:pPr>
+        <w:spacing w:line="256" w:lineRule="auto"/>
+        <w:jc w:val="both"/>
+        <w:rPr>
+          <w:lang w:val="es-ES"/>
+        </w:rPr>
+      </w:pPr>
+      <w:r>
+        <w:rPr>
+          <w:lang w:val="es-ES"/>
+        </w:rPr>
+        <w:t>{{ reporte.mejoras }}</w:t>
+      </w:r>
+    </w:p>
+    <w:p>
+      <w:pPr>
+        <w:spacing w:line="256" w:lineRule="auto"/>
+        <w:rPr>
+          <w:b/>
+        </w:rPr>
+      </w:pPr>
+      <w:r>
+        <w:rPr>
+          <w:b/>
+        </w:rPr>
+        <w:t>5</w:t>
+      </w:r>
+      <w:r>
+        <w:rPr>
+          <w:b/>
+        </w:rPr>
+        <w:t>.  RECOMENDACIONES</w:t>
+      </w:r>
+    </w:p>
+    <w:p>
+      <w:pPr>
+        <w:rPr>
+          <w:u w:val="single"/>
+        </w:rPr>
+      </w:pPr>
+      <w:r>
+        <w:t>{{ reporte.it_conclusiones }}</w:t>
+      </w:r>
+    </w:p>
+    <w:p>
+      <w:pPr>
+        <w:rPr>
+          <w:u w:val="single"/>
+        </w:rPr>
+      </w:pPr>
+      <w:r>
+        <w:t>{% endfor %}</w:t>
       </w:r>
     </w:p>
     <w:sectPr>
@@ -65,6 +1748,56 @@
     </w:sectPr>
   </w:body>
 </w:document>
+</file>
+
+<file path=word/endnotes.xml><?xml version="1.0" encoding="utf-8"?>
+<w:endnotes xmlns:wpc="http://schemas.microsoft.com/office/word/2010/wordprocessingCanvas" xmlns:cx="http://schemas.microsoft.com/office/drawing/2014/chartex" xmlns:mc="http://schemas.openxmlformats.org/markup-compatibility/2006" xmlns:o="urn:schemas-microsoft-com:office:office" xmlns:r="http://schemas.openxmlformats.org/officeDocument/2006/relationships" xmlns:m="http://schemas.openxmlformats.org/officeDocument/2006/math" xmlns:v="urn:schemas-microsoft-com:vml" xmlns:wp14="http://schemas.microsoft.com/office/word/2010/wordprocessingDrawing" xmlns:wp="http://schemas.openxmlformats.org/drawingml/2006/wordprocessingDrawing" xmlns:w10="urn:schemas-microsoft-com:office:word" xmlns:w="http://schemas.openxmlformats.org/wordprocessingml/2006/main" xmlns:w14="http://schemas.microsoft.com/office/word/2010/wordml" xmlns:w15="http://schemas.microsoft.com/office/word/2012/wordml" xmlns:w16se="http://schemas.microsoft.com/office/word/2015/wordml/symex" xmlns:wpg="http://schemas.microsoft.com/office/word/2010/wordprocessingGroup" xmlns:wpi="http://schemas.microsoft.com/office/word/2010/wordprocessingInk" xmlns:wne="http://schemas.microsoft.com/office/word/2006/wordml" xmlns:wps="http://schemas.microsoft.com/office/word/2010/wordprocessingShape" mc:Ignorable="w14 w15 w16se wp14">
+  <w:endnote w:type="separator" w:id="-1">
+    <w:p>
+      <w:pPr>
+        <w:spacing w:after="0" w:line="240" w:lineRule="auto"/>
+      </w:pPr>
+      <w:r>
+        <w:separator/>
+      </w:r>
+    </w:p>
+  </w:endnote>
+  <w:endnote w:type="continuationSeparator" w:id="0">
+    <w:p>
+      <w:pPr>
+        <w:spacing w:after="0" w:line="240" w:lineRule="auto"/>
+      </w:pPr>
+      <w:r>
+        <w:continuationSeparator/>
+      </w:r>
+    </w:p>
+  </w:endnote>
+</w:endnotes>
+</file>
+
+<file path=word/footnotes.xml><?xml version="1.0" encoding="utf-8"?>
+<w:footnotes xmlns:wpc="http://schemas.microsoft.com/office/word/2010/wordprocessingCanvas" xmlns:cx="http://schemas.microsoft.com/office/drawing/2014/chartex" xmlns:mc="http://schemas.openxmlformats.org/markup-compatibility/2006" xmlns:o="urn:schemas-microsoft-com:office:office" xmlns:r="http://schemas.openxmlformats.org/officeDocument/2006/relationships" xmlns:m="http://schemas.openxmlformats.org/officeDocument/2006/math" xmlns:v="urn:schemas-microsoft-com:vml" xmlns:wp14="http://schemas.microsoft.com/office/word/2010/wordprocessingDrawing" xmlns:wp="http://schemas.openxmlformats.org/drawingml/2006/wordprocessingDrawing" xmlns:w10="urn:schemas-microsoft-com:office:word" xmlns:w="http://schemas.openxmlformats.org/wordprocessingml/2006/main" xmlns:w14="http://schemas.microsoft.com/office/word/2010/wordml" xmlns:w15="http://schemas.microsoft.com/office/word/2012/wordml" xmlns:w16se="http://schemas.microsoft.com/office/word/2015/wordml/symex" xmlns:wpg="http://schemas.microsoft.com/office/word/2010/wordprocessingGroup" xmlns:wpi="http://schemas.microsoft.com/office/word/2010/wordprocessingInk" xmlns:wne="http://schemas.microsoft.com/office/word/2006/wordml" xmlns:wps="http://schemas.microsoft.com/office/word/2010/wordprocessingShape" mc:Ignorable="w14 w15 w16se wp14">
+  <w:footnote w:type="separator" w:id="-1">
+    <w:p>
+      <w:pPr>
+        <w:spacing w:after="0" w:line="240" w:lineRule="auto"/>
+      </w:pPr>
+      <w:r>
+        <w:separator/>
+      </w:r>
+    </w:p>
+  </w:footnote>
+  <w:footnote w:type="continuationSeparator" w:id="0">
+    <w:p>
+      <w:pPr>
+        <w:spacing w:after="0" w:line="240" w:lineRule="auto"/>
+      </w:pPr>
+      <w:r>
+        <w:continuationSeparator/>
+      </w:r>
+    </w:p>
+  </w:footnote>
+</w:footnotes>
 </file>
 
 <file path=word/styles.xml><?xml version="1.0" encoding="utf-8"?>
@@ -460,6 +2193,12 @@
   <w:style w:type="paragraph" w:default="1" w:styleId="Normal">
     <w:name w:val="Normal"/>
     <w:qFormat/>
+    <w:rsid w:val="00FE3F31"/>
+    <w:rPr>
+      <w:rFonts w:ascii="Calibri" w:eastAsia="Calibri" w:hAnsi="Calibri" w:cs="Calibri"/>
+      <w:color w:val="000000"/>
+      <w:lang w:eastAsia="es-PE"/>
+    </w:rPr>
   </w:style>
   <w:style w:type="character" w:default="1" w:styleId="Fuentedeprrafopredeter">
     <w:name w:val="Default Paragraph Font"/>
@@ -487,6 +2226,79 @@
     <w:uiPriority w:val="99"/>
     <w:semiHidden/>
     <w:unhideWhenUsed/>
+  </w:style>
+  <w:style w:type="table" w:styleId="Tablaconcuadrcula">
+    <w:name w:val="Table Grid"/>
+    <w:basedOn w:val="Tablanormal"/>
+    <w:uiPriority w:val="39"/>
+    <w:rsid w:val="006C0B50"/>
+    <w:pPr>
+      <w:spacing w:after="0" w:line="240" w:lineRule="auto"/>
+    </w:pPr>
+    <w:tblPr>
+      <w:tblBorders>
+        <w:top w:val="single" w:sz="4" w:space="0" w:color="auto"/>
+        <w:left w:val="single" w:sz="4" w:space="0" w:color="auto"/>
+        <w:bottom w:val="single" w:sz="4" w:space="0" w:color="auto"/>
+        <w:right w:val="single" w:sz="4" w:space="0" w:color="auto"/>
+        <w:insideH w:val="single" w:sz="4" w:space="0" w:color="auto"/>
+        <w:insideV w:val="single" w:sz="4" w:space="0" w:color="auto"/>
+      </w:tblBorders>
+    </w:tblPr>
+  </w:style>
+  <w:style w:type="paragraph" w:styleId="Encabezado">
+    <w:name w:val="header"/>
+    <w:basedOn w:val="Normal"/>
+    <w:link w:val="EncabezadoCar"/>
+    <w:uiPriority w:val="99"/>
+    <w:unhideWhenUsed/>
+    <w:rsid w:val="00A216D0"/>
+    <w:pPr>
+      <w:tabs>
+        <w:tab w:val="center" w:pos="4252"/>
+        <w:tab w:val="right" w:pos="8504"/>
+      </w:tabs>
+      <w:spacing w:after="0" w:line="240" w:lineRule="auto"/>
+    </w:pPr>
+  </w:style>
+  <w:style w:type="character" w:customStyle="1" w:styleId="EncabezadoCar">
+    <w:name w:val="Encabezado Car"/>
+    <w:basedOn w:val="Fuentedeprrafopredeter"/>
+    <w:link w:val="Encabezado"/>
+    <w:uiPriority w:val="99"/>
+    <w:rsid w:val="00A216D0"/>
+    <w:rPr>
+      <w:rFonts w:ascii="Calibri" w:eastAsia="Calibri" w:hAnsi="Calibri" w:cs="Calibri"/>
+      <w:color w:val="000000"/>
+      <w:lang w:eastAsia="es-PE"/>
+    </w:rPr>
+  </w:style>
+  <w:style w:type="paragraph" w:styleId="Piedepgina">
+    <w:name w:val="footer"/>
+    <w:basedOn w:val="Normal"/>
+    <w:link w:val="PiedepginaCar"/>
+    <w:uiPriority w:val="99"/>
+    <w:unhideWhenUsed/>
+    <w:rsid w:val="00A216D0"/>
+    <w:pPr>
+      <w:tabs>
+        <w:tab w:val="center" w:pos="4252"/>
+        <w:tab w:val="right" w:pos="8504"/>
+      </w:tabs>
+      <w:spacing w:after="0" w:line="240" w:lineRule="auto"/>
+    </w:pPr>
+  </w:style>
+  <w:style w:type="character" w:customStyle="1" w:styleId="PiedepginaCar">
+    <w:name w:val="Pie de página Car"/>
+    <w:basedOn w:val="Fuentedeprrafopredeter"/>
+    <w:link w:val="Piedepgina"/>
+    <w:uiPriority w:val="99"/>
+    <w:rsid w:val="00A216D0"/>
+    <w:rPr>
+      <w:rFonts w:ascii="Calibri" w:eastAsia="Calibri" w:hAnsi="Calibri" w:cs="Calibri"/>
+      <w:color w:val="000000"/>
+      <w:lang w:eastAsia="es-PE"/>
+    </w:rPr>
   </w:style>
 </w:styles>
 </file>
@@ -750,4 +2562,16 @@
     </a:ext>
   </a:extLst>
 </a:theme>
+</file>
+
+<file path=customXml/item1.xml><?xml version="1.0" encoding="utf-8"?>
+<b:Sources xmlns:b="http://schemas.openxmlformats.org/officeDocument/2006/bibliography" xmlns="http://schemas.openxmlformats.org/officeDocument/2006/bibliography" SelectedStyle="" StyleName="" Version="0"/>
+</file>
+
+<file path=customXml/itemProps1.xml><?xml version="1.0" encoding="utf-8"?>
+<ds:datastoreItem xmlns:ds="http://schemas.openxmlformats.org/officeDocument/2006/customXml" ds:itemID="{547E1099-62DD-4E94-8CB2-775F143EAB4B}">
+  <ds:schemaRefs>
+    <ds:schemaRef ds:uri="http://schemas.openxmlformats.org/officeDocument/2006/bibliography"/>
+  </ds:schemaRefs>
+</ds:datastoreItem>
 </file>
</xml_diff>